<commit_message>
Archivo de la BDD
Agregue el archivo de la Base de Datos para que todos puedan simplemente copiarlo y pegarlo en el creador de querys de MySQL y asi todos tener la misma estructura de la BDD
</commit_message>
<xml_diff>
--- a/Proyecto3_Diagramas control escolar.docx
+++ b/Proyecto3_Diagramas control escolar.docx
@@ -2447,17 +2447,8 @@
                                 <w:color w:val="404040"/>
                                 <w:sz w:val="24"/>
                               </w:rPr>
-                              <w:t xml:space="preserve">Profesor: Ramiro Lupercio </w:t>
+                              <w:t>Profesor: Ramiro Lupercio Coronel</w:t>
                             </w:r>
-                            <w:proofErr w:type="gramStart"/>
-                            <w:r>
-                              <w:rPr>
-                                <w:color w:val="404040"/>
-                                <w:sz w:val="24"/>
-                              </w:rPr>
-                              <w:t>Coronel</w:t>
-                            </w:r>
-                            <w:proofErr w:type="gramEnd"/>
                           </w:p>
                         </w:txbxContent>
                       </wps:txbx>
@@ -2499,17 +2490,8 @@
                           <w:color w:val="404040"/>
                           <w:sz w:val="24"/>
                         </w:rPr>
-                        <w:t xml:space="preserve">Profesor: Ramiro Lupercio </w:t>
+                        <w:t>Profesor: Ramiro Lupercio Coronel</w:t>
                       </w:r>
-                      <w:proofErr w:type="gramStart"/>
-                      <w:r>
-                        <w:rPr>
-                          <w:color w:val="404040"/>
-                          <w:sz w:val="24"/>
-                        </w:rPr>
-                        <w:t>Coronel</w:t>
-                      </w:r>
-                      <w:proofErr w:type="gramEnd"/>
                     </w:p>
                   </w:txbxContent>
                 </v:textbox>
@@ -2588,6 +2570,7 @@
         <w:rPr>
           <w:rStyle w:val="nfasis"/>
           <w:rFonts w:asciiTheme="minorHAnsi" w:hAnsiTheme="minorHAnsi" w:cstheme="minorHAnsi"/>
+          <w:noProof/>
           <w:sz w:val="24"/>
           <w:szCs w:val="24"/>
         </w:rPr>
@@ -2792,6 +2775,11 @@
           <w:ilvl w:val="0"/>
           <w:numId w:val="15"/>
         </w:numPr>
+        <w:rPr>
+          <w:rStyle w:val="nfasis"/>
+          <w:i w:val="0"/>
+          <w:iCs w:val="0"/>
+        </w:rPr>
       </w:pPr>
       <w:r>
         <w:rPr>
@@ -2812,8 +2800,135 @@
         <w:t xml:space="preserve"> de flujo</w:t>
       </w:r>
     </w:p>
+    <w:p>
+      <w:pPr>
+        <w:rPr>
+          <w:rStyle w:val="nfasis"/>
+          <w:i w:val="0"/>
+          <w:iCs w:val="0"/>
+        </w:rPr>
+      </w:pPr>
+    </w:p>
+    <w:p>
+      <w:pPr>
+        <w:rPr>
+          <w:rStyle w:val="nfasis"/>
+          <w:i w:val="0"/>
+          <w:iCs w:val="0"/>
+        </w:rPr>
+      </w:pPr>
+    </w:p>
+    <w:p>
+      <w:pPr>
+        <w:rPr>
+          <w:rStyle w:val="nfasis"/>
+          <w:i w:val="0"/>
+          <w:iCs w:val="0"/>
+        </w:rPr>
+      </w:pPr>
+    </w:p>
+    <w:p>
+      <w:pPr>
+        <w:rPr>
+          <w:rStyle w:val="nfasis"/>
+          <w:i w:val="0"/>
+          <w:iCs w:val="0"/>
+        </w:rPr>
+      </w:pPr>
+    </w:p>
+    <w:p>
+      <w:pPr>
+        <w:rPr>
+          <w:rStyle w:val="nfasis"/>
+          <w:i w:val="0"/>
+          <w:iCs w:val="0"/>
+        </w:rPr>
+      </w:pPr>
+    </w:p>
+    <w:p>
+      <w:pPr>
+        <w:rPr>
+          <w:rStyle w:val="nfasis"/>
+          <w:i w:val="0"/>
+          <w:iCs w:val="0"/>
+        </w:rPr>
+      </w:pPr>
+    </w:p>
+    <w:p>
+      <w:pPr>
+        <w:pStyle w:val="Prrafodelista"/>
+        <w:numPr>
+          <w:ilvl w:val="0"/>
+          <w:numId w:val="15"/>
+        </w:numPr>
+        <w:rPr>
+          <w:rStyle w:val="nfasis"/>
+          <w:i w:val="0"/>
+          <w:iCs w:val="0"/>
+        </w:rPr>
+      </w:pPr>
+      <w:r>
+        <w:rPr>
+          <w:rStyle w:val="nfasis"/>
+          <w:rFonts w:asciiTheme="minorHAnsi" w:hAnsiTheme="minorHAnsi" w:cstheme="minorHAnsi"/>
+          <w:sz w:val="24"/>
+          <w:szCs w:val="24"/>
+        </w:rPr>
+        <w:t>Entidad Relación</w:t>
+      </w:r>
+    </w:p>
+    <w:p/>
+    <w:p>
+      <w:r>
+        <w:rPr>
+          <w:noProof/>
+        </w:rPr>
+        <w:drawing>
+          <wp:inline distT="0" distB="0" distL="0" distR="0" wp14:anchorId="1ED912A6" wp14:editId="419EA816">
+            <wp:extent cx="5612130" cy="3314700"/>
+            <wp:effectExtent l="0" t="0" r="7620" b="0"/>
+            <wp:docPr id="1251424566" name="Imagen 1" descr="Diagrama&#10;&#10;Descripción generada automáticamente"/>
+            <wp:cNvGraphicFramePr>
+              <a:graphicFrameLocks xmlns:a="http://schemas.openxmlformats.org/drawingml/2006/main" noChangeAspect="1"/>
+            </wp:cNvGraphicFramePr>
+            <a:graphic xmlns:a="http://schemas.openxmlformats.org/drawingml/2006/main">
+              <a:graphicData uri="http://schemas.openxmlformats.org/drawingml/2006/picture">
+                <pic:pic xmlns:pic="http://schemas.openxmlformats.org/drawingml/2006/picture">
+                  <pic:nvPicPr>
+                    <pic:cNvPr id="1251424566" name="Imagen 1" descr="Diagrama&#10;&#10;Descripción generada automáticamente"/>
+                    <pic:cNvPicPr/>
+                  </pic:nvPicPr>
+                  <pic:blipFill rotWithShape="1">
+                    <a:blip r:embed="rId11"/>
+                    <a:srcRect b="6183"/>
+                    <a:stretch/>
+                  </pic:blipFill>
+                  <pic:spPr bwMode="auto">
+                    <a:xfrm>
+                      <a:off x="0" y="0"/>
+                      <a:ext cx="5612130" cy="3314700"/>
+                    </a:xfrm>
+                    <a:prstGeom prst="rect">
+                      <a:avLst/>
+                    </a:prstGeom>
+                    <a:ln>
+                      <a:noFill/>
+                    </a:ln>
+                    <a:extLst>
+                      <a:ext uri="{53640926-AAD7-44D8-BBD7-CCE9431645EC}">
+                        <a14:shadowObscured xmlns:a14="http://schemas.microsoft.com/office/drawing/2010/main"/>
+                      </a:ext>
+                    </a:extLst>
+                  </pic:spPr>
+                </pic:pic>
+              </a:graphicData>
+            </a:graphic>
+          </wp:inline>
+        </w:drawing>
+      </w:r>
+    </w:p>
     <w:sectPr>
-      <w:footerReference w:type="first" r:id="rId11"/>
+      <w:footerReference w:type="first" r:id="rId12"/>
       <w:pgSz w:w="12240" w:h="15840"/>
       <w:pgMar w:top="1417" w:right="1701" w:bottom="1417" w:left="1701" w:header="708" w:footer="708" w:gutter="0"/>
       <w:pgNumType w:start="0"/>
@@ -6338,28 +6453,28 @@
 </file>
 
 <file path=customXml/item1.xml><?xml version="1.0" encoding="utf-8"?>
+<b:Sources xmlns:b="http://schemas.openxmlformats.org/officeDocument/2006/bibliography" xmlns="http://schemas.openxmlformats.org/officeDocument/2006/bibliography" SelectedStyle="\APASixthEditionOfficeOnline.xsl" StyleName="APA" Version="6"/>
+</file>
+
+<file path=customXml/item2.xml><?xml version="1.0" encoding="utf-8"?>
 <go:gDocsCustomXmlDataStorage xmlns:go="http://customooxmlschemas.google.com/" xmlns:r="http://schemas.openxmlformats.org/officeDocument/2006/relationships" uri="GoogleDocsCustomDataVersion2">
   <go:docsCustomData xmlns:go="http://customooxmlschemas.google.com/" roundtripDataSignature="AMtx7mglvGzM/d9+PzoIAJNjVlRUE77DQQ==">CgMxLjAyDmguNjFnMjdlbGVtdmZ3Mg5oLnlqenRiY2cyMHJ0ODIOaC50anIyb3VpM3pqbzkyDWguaXJoa2k2cjM3d3AyDmguc3F1NWhnYmtidjI1OAByITFlempMN2pVekJnR1M0dzhoZlZHeDZWUDdqaktDa1QwNw==</go:docsCustomData>
 </go:gDocsCustomXmlDataStorage>
 </file>
 
-<file path=customXml/item2.xml><?xml version="1.0" encoding="utf-8"?>
-<b:Sources xmlns:b="http://schemas.openxmlformats.org/officeDocument/2006/bibliography" xmlns="http://schemas.openxmlformats.org/officeDocument/2006/bibliography" SelectedStyle="\APASixthEditionOfficeOnline.xsl" StyleName="APA" Version="6"/>
+<file path=customXml/itemProps1.xml><?xml version="1.0" encoding="utf-8"?>
+<ds:datastoreItem xmlns:ds="http://schemas.openxmlformats.org/officeDocument/2006/customXml" ds:itemID="{7982FEB8-5C5D-4C2D-A62A-429A11AF47F7}">
+  <ds:schemaRefs>
+    <ds:schemaRef ds:uri="http://schemas.openxmlformats.org/officeDocument/2006/bibliography"/>
+  </ds:schemaRefs>
+</ds:datastoreItem>
 </file>
 
-<file path=customXml/itemProps1.xml><?xml version="1.0" encoding="utf-8"?>
+<file path=customXml/itemProps2.xml><?xml version="1.0" encoding="utf-8"?>
 <ds:datastoreItem xmlns:ds="http://schemas.openxmlformats.org/officeDocument/2006/customXml" ds:itemID="{11111111-1234-1234-1234-123412341234}">
   <ds:schemaRefs>
     <ds:schemaRef ds:uri="http://customooxmlschemas.google.com/"/>
     <ds:schemaRef ds:uri="http://schemas.openxmlformats.org/officeDocument/2006/relationships"/>
   </ds:schemaRefs>
 </ds:datastoreItem>
-</file>
-
-<file path=customXml/itemProps2.xml><?xml version="1.0" encoding="utf-8"?>
-<ds:datastoreItem xmlns:ds="http://schemas.openxmlformats.org/officeDocument/2006/customXml" ds:itemID="{7982FEB8-5C5D-4C2D-A62A-429A11AF47F7}">
-  <ds:schemaRefs>
-    <ds:schemaRef ds:uri="http://schemas.openxmlformats.org/officeDocument/2006/bibliography"/>
-  </ds:schemaRefs>
-</ds:datastoreItem>
 </file>
</xml_diff>